<commit_message>
Finalizada memoria, generado pdf.
</commit_message>
<xml_diff>
--- a/bmi-p1-01/memoria/Memoria.docx
+++ b/bmi-p1-01/memoria/Memoria.docx
@@ -1,6 +1,6 @@
 
 <file path=word/document.xml><?xml version="1.0" encoding="utf-8"?>
-<w:document xmlns:wpc="http://schemas.microsoft.com/office/word/2010/wordprocessingCanvas" xmlns:mc="http://schemas.openxmlformats.org/markup-compatibility/2006" xmlns:o="urn:schemas-microsoft-com:office:office" xmlns:r="http://schemas.openxmlformats.org/officeDocument/2006/relationships" xmlns:m="http://schemas.openxmlformats.org/officeDocument/2006/math" xmlns:v="urn:schemas-microsoft-com:vml" xmlns:wp14="http://schemas.microsoft.com/office/word/2010/wordprocessingDrawing" xmlns:wp="http://schemas.openxmlformats.org/drawingml/2006/wordprocessingDrawing" xmlns:w10="urn:schemas-microsoft-com:office:word" xmlns:w="http://schemas.openxmlformats.org/wordprocessingml/2006/main" xmlns:w14="http://schemas.microsoft.com/office/word/2010/wordml" xmlns:w15="http://schemas.microsoft.com/office/word/2012/wordml" xmlns:wpg="http://schemas.microsoft.com/office/word/2010/wordprocessingGroup" xmlns:wpi="http://schemas.microsoft.com/office/word/2010/wordprocessingInk" xmlns:wne="http://schemas.microsoft.com/office/word/2006/wordml" xmlns:wps="http://schemas.microsoft.com/office/word/2010/wordprocessingShape" mc:Ignorable="w14 w15 wp14">
+<w:document xmlns:wpc="http://schemas.microsoft.com/office/word/2010/wordprocessingCanvas" xmlns:cx="http://schemas.microsoft.com/office/drawing/2014/chartex" xmlns:cx1="http://schemas.microsoft.com/office/drawing/2015/9/8/chartex" xmlns:cx2="http://schemas.microsoft.com/office/drawing/2015/10/21/chartex" xmlns:cx3="http://schemas.microsoft.com/office/drawing/2016/5/9/chartex" xmlns:cx4="http://schemas.microsoft.com/office/drawing/2016/5/10/chartex" xmlns:cx5="http://schemas.microsoft.com/office/drawing/2016/5/11/chartex" xmlns:mc="http://schemas.openxmlformats.org/markup-compatibility/2006" xmlns:o="urn:schemas-microsoft-com:office:office" xmlns:r="http://schemas.openxmlformats.org/officeDocument/2006/relationships" xmlns:m="http://schemas.openxmlformats.org/officeDocument/2006/math" xmlns:v="urn:schemas-microsoft-com:vml" xmlns:wp14="http://schemas.microsoft.com/office/word/2010/wordprocessingDrawing" xmlns:wp="http://schemas.openxmlformats.org/drawingml/2006/wordprocessingDrawing" xmlns:w10="urn:schemas-microsoft-com:office:word" xmlns:w="http://schemas.openxmlformats.org/wordprocessingml/2006/main" xmlns:w14="http://schemas.microsoft.com/office/word/2010/wordml" xmlns:w15="http://schemas.microsoft.com/office/word/2012/wordml" xmlns:w16se="http://schemas.microsoft.com/office/word/2015/wordml/symex" xmlns:wpg="http://schemas.microsoft.com/office/word/2010/wordprocessingGroup" xmlns:wpi="http://schemas.microsoft.com/office/word/2010/wordprocessingInk" xmlns:wne="http://schemas.microsoft.com/office/word/2006/wordml" xmlns:wps="http://schemas.microsoft.com/office/word/2010/wordprocessingShape" mc:Ignorable="w14 w15 w16se wp14">
   <w:body>
     <w:p>
       <w:pPr>
@@ -99,7 +99,26 @@
         <w:rPr>
           <w:rFonts w:ascii="Garamond" w:hAnsi="Garamond"/>
         </w:rPr>
-        <w:t xml:space="preserve">: hemos implementado la búsqueda de </w:t>
+        <w:t xml:space="preserve">: </w:t>
+      </w:r>
+    </w:p>
+    <w:p>
+      <w:pPr>
+        <w:rPr>
+          <w:rFonts w:ascii="Garamond" w:hAnsi="Garamond"/>
+        </w:rPr>
+      </w:pPr>
+      <w:r>
+        <w:rPr>
+          <w:rFonts w:ascii="Garamond" w:hAnsi="Garamond"/>
+        </w:rPr>
+        <w:t>H</w:t>
+      </w:r>
+      <w:r>
+        <w:rPr>
+          <w:rFonts w:ascii="Garamond" w:hAnsi="Garamond"/>
+        </w:rPr>
+        <w:t xml:space="preserve">emos implementado la búsqueda de </w:t>
       </w:r>
       <w:proofErr w:type="spellStart"/>
       <w:r>
@@ -151,28 +170,23 @@
           <w:rFonts w:ascii="Garamond" w:hAnsi="Garamond"/>
         </w:rPr>
       </w:pPr>
-      <w:bookmarkStart w:id="0" w:name="_GoBack"/>
-      <w:bookmarkEnd w:id="0"/>
-    </w:p>
-    <w:p>
-      <w:pPr>
-        <w:rPr>
-          <w:rFonts w:ascii="Garamond" w:hAnsi="Garamond"/>
-        </w:rPr>
-      </w:pPr>
-      <w:r>
-        <w:rPr>
-          <w:rFonts w:ascii="Garamond" w:hAnsi="Garamond"/>
+    </w:p>
+    <w:p>
+      <w:pPr>
+        <w:rPr>
+          <w:rFonts w:ascii="Garamond" w:hAnsi="Garamond"/>
+          <w:b/>
+          <w:i/>
+        </w:rPr>
+      </w:pPr>
+      <w:r>
+        <w:rPr>
+          <w:rFonts w:ascii="Garamond" w:hAnsi="Garamond"/>
+          <w:b/>
+          <w:i/>
         </w:rPr>
         <w:t>Sobre el modelo vectorial:</w:t>
       </w:r>
-    </w:p>
-    <w:p>
-      <w:pPr>
-        <w:rPr>
-          <w:rFonts w:ascii="Garamond" w:hAnsi="Garamond"/>
-        </w:rPr>
-      </w:pPr>
     </w:p>
     <w:p>
       <w:pPr>
@@ -766,7 +780,6 @@
         <w:t xml:space="preserve">Interpretando corpus como toda nuestra colección de documentos y </w:t>
       </w:r>
       <w:proofErr w:type="spellStart"/>
-      <w:proofErr w:type="gramStart"/>
       <w:r>
         <w:rPr>
           <w:rFonts w:ascii="Garamond" w:hAnsi="Garamond"/>
@@ -783,7 +796,6 @@
         <w:t>(</w:t>
       </w:r>
       <w:proofErr w:type="spellStart"/>
-      <w:proofErr w:type="gramEnd"/>
       <w:r>
         <w:rPr>
           <w:rFonts w:ascii="Garamond" w:hAnsi="Garamond"/>
@@ -1639,7 +1651,19 @@
           <w:rFonts w:ascii="Garamond" w:hAnsi="Garamond"/>
         </w:rPr>
         <w:lastRenderedPageBreak/>
-        <w:t xml:space="preserve">Hemos usado esta versión como primea aproximación, creando sendas funciones para </w:t>
+        <w:t>Hemos usado esta versión como primea aproximación, creando sendas funciones</w:t>
+      </w:r>
+      <w:r>
+        <w:rPr>
+          <w:rFonts w:ascii="Garamond" w:hAnsi="Garamond"/>
+        </w:rPr>
+        <w:t xml:space="preserve"> estáticas</w:t>
+      </w:r>
+      <w:r>
+        <w:rPr>
+          <w:rFonts w:ascii="Garamond" w:hAnsi="Garamond"/>
+        </w:rPr>
+        <w:t xml:space="preserve"> para </w:t>
       </w:r>
       <w:proofErr w:type="spellStart"/>
       <w:r>
@@ -2016,6 +2040,7 @@
       <w:r>
         <w:rPr>
           <w:rFonts w:ascii="Garamond" w:hAnsi="Garamond"/>
+          <w:i/>
         </w:rPr>
         <w:t>LuceneIndexBuilder.storeVectorMod</w:t>
       </w:r>
@@ -2098,8 +2123,16 @@
       <w:r>
         <w:rPr>
           <w:rFonts w:ascii="Garamond" w:hAnsi="Garamond"/>
-        </w:rPr>
-        <w:t xml:space="preserve">Nota: hemos detectado que para colecciones tan largas como docs.zip, </w:t>
+          <w:b/>
+          <w:i/>
+        </w:rPr>
+        <w:t>Nota</w:t>
+      </w:r>
+      <w:r>
+        <w:rPr>
+          <w:rFonts w:ascii="Garamond" w:hAnsi="Garamond"/>
+        </w:rPr>
+        <w:t xml:space="preserve">: hemos detectado que para colecciones tan largas como docs.zip, </w:t>
       </w:r>
       <w:proofErr w:type="spellStart"/>
       <w:r>
@@ -2163,11 +2196,10 @@
           <w:u w:val="single"/>
           <w:lang w:eastAsia="es-ES"/>
         </w:rPr>
-        <w:lastRenderedPageBreak/>
         <w:drawing>
           <wp:inline distT="0" distB="0" distL="0" distR="0">
-            <wp:extent cx="5829300" cy="4113550"/>
-            <wp:effectExtent l="0" t="0" r="0" b="1270"/>
+            <wp:extent cx="5099050" cy="3598237"/>
+            <wp:effectExtent l="0" t="0" r="6350" b="2540"/>
             <wp:docPr id="2" name="Imagen 2"/>
             <wp:cNvGraphicFramePr>
               <a:graphicFrameLocks xmlns:a="http://schemas.openxmlformats.org/drawingml/2006/main" noChangeAspect="1"/>
@@ -2194,7 +2226,7 @@
                   <pic:spPr>
                     <a:xfrm>
                       <a:off x="0" y="0"/>
-                      <a:ext cx="5833033" cy="4116184"/>
+                      <a:ext cx="5109912" cy="3605902"/>
                     </a:xfrm>
                     <a:prstGeom prst="rect">
                       <a:avLst/>
@@ -2209,27 +2241,14 @@
     </w:p>
     <w:p>
       <w:pPr>
-        <w:rPr>
-          <w:rFonts w:ascii="Garamond" w:hAnsi="Garamond"/>
-          <w:u w:val="single"/>
-        </w:rPr>
-      </w:pPr>
-    </w:p>
-    <w:p>
-      <w:pPr>
-        <w:rPr>
-          <w:rFonts w:ascii="Garamond" w:hAnsi="Garamond"/>
-        </w:rPr>
-      </w:pPr>
-    </w:p>
-    <w:p>
-      <w:pPr>
         <w:pStyle w:val="Ttulo2"/>
       </w:pPr>
       <w:r>
+        <w:lastRenderedPageBreak/>
         <w:t>Ejercicio 3.1</w:t>
       </w:r>
     </w:p>
+    <w:p/>
     <w:p>
       <w:pPr>
         <w:rPr>
@@ -2401,7 +2420,6 @@
           <w:noProof/>
           <w:lang w:eastAsia="es-ES"/>
         </w:rPr>
-        <w:lastRenderedPageBreak/>
         <w:drawing>
           <wp:inline distT="0" distB="0" distL="0" distR="0">
             <wp:extent cx="4584589" cy="2755631"/>
@@ -2564,6 +2582,7 @@
           <w:noProof/>
           <w:lang w:eastAsia="es-ES"/>
         </w:rPr>
+        <w:lastRenderedPageBreak/>
         <w:drawing>
           <wp:inline distT="0" distB="0" distL="0" distR="0">
             <wp:extent cx="4584589" cy="2755631"/>
@@ -2613,11 +2632,66 @@
           <w:rFonts w:ascii="Garamond" w:hAnsi="Garamond"/>
         </w:rPr>
       </w:pPr>
-      <w:r>
-        <w:rPr>
-          <w:rFonts w:ascii="Garamond" w:hAnsi="Garamond"/>
-        </w:rPr>
-        <w:t xml:space="preserve">Debido a que si se utilizaban todos los documentos para generar los ficheros tardaba bastante en ejecutar, se han decidido realizar los ficheros con los documentos del ranking. Independientemente de que se ejecuten con todos los ficheros o con los del ranking, la distribución </w:t>
+    </w:p>
+    <w:p>
+      <w:pPr>
+        <w:rPr>
+          <w:rFonts w:ascii="Garamond" w:hAnsi="Garamond"/>
+        </w:rPr>
+      </w:pPr>
+      <w:r>
+        <w:rPr>
+          <w:rFonts w:ascii="Garamond" w:hAnsi="Garamond"/>
+        </w:rPr>
+        <w:t xml:space="preserve">Debido </w:t>
+      </w:r>
+      <w:r>
+        <w:rPr>
+          <w:rFonts w:ascii="Garamond" w:hAnsi="Garamond"/>
+        </w:rPr>
+        <w:t>al hecho de que utilizar</w:t>
+      </w:r>
+      <w:r>
+        <w:rPr>
+          <w:rFonts w:ascii="Garamond" w:hAnsi="Garamond"/>
+        </w:rPr>
+        <w:t xml:space="preserve"> todos los documentos</w:t>
+      </w:r>
+      <w:r>
+        <w:rPr>
+          <w:rFonts w:ascii="Garamond" w:hAnsi="Garamond"/>
+        </w:rPr>
+        <w:t xml:space="preserve"> de docs.zip</w:t>
+      </w:r>
+      <w:r>
+        <w:rPr>
+          <w:rFonts w:ascii="Garamond" w:hAnsi="Garamond"/>
+        </w:rPr>
+        <w:t xml:space="preserve"> para generar los ficheros tard</w:t>
+      </w:r>
+      <w:r>
+        <w:rPr>
+          <w:rFonts w:ascii="Garamond" w:hAnsi="Garamond"/>
+        </w:rPr>
+        <w:t>aba bastante en ejecutar, se ha</w:t>
+      </w:r>
+      <w:r>
+        <w:rPr>
+          <w:rFonts w:ascii="Garamond" w:hAnsi="Garamond"/>
+        </w:rPr>
+        <w:t xml:space="preserve"> deci</w:t>
+      </w:r>
+      <w:r>
+        <w:rPr>
+          <w:rFonts w:ascii="Garamond" w:hAnsi="Garamond"/>
+        </w:rPr>
+        <w:t xml:space="preserve">dido realizar las gráficas </w:t>
+      </w:r>
+      <w:r>
+        <w:rPr>
+          <w:rFonts w:ascii="Garamond" w:hAnsi="Garamond"/>
+        </w:rPr>
+        <w:t xml:space="preserve">con los documentos del ranking. Independientemente de que se ejecuten con todos los ficheros o con los del ranking, la distribución </w:t>
       </w:r>
       <w:r>
         <w:rPr>
@@ -2641,6 +2715,48 @@
         <w:t>Ejercicio 3.2</w:t>
       </w:r>
     </w:p>
+    <w:p/>
+    <w:p>
+      <w:pPr>
+        <w:rPr>
+          <w:rFonts w:ascii="Garamond" w:hAnsi="Garamond"/>
+        </w:rPr>
+      </w:pPr>
+      <w:r>
+        <w:rPr>
+          <w:rFonts w:ascii="Garamond" w:hAnsi="Garamond"/>
+        </w:rPr>
+        <w:t xml:space="preserve">Se ha implementado un nuevo caso de carga e indexado de documentos </w:t>
+      </w:r>
+      <w:proofErr w:type="spellStart"/>
+      <w:r>
+        <w:rPr>
+          <w:rFonts w:ascii="Garamond" w:hAnsi="Garamond"/>
+        </w:rPr>
+        <w:t>pdf</w:t>
+      </w:r>
+      <w:proofErr w:type="spellEnd"/>
+      <w:r>
+        <w:rPr>
+          <w:rFonts w:ascii="Garamond" w:hAnsi="Garamond"/>
+        </w:rPr>
+        <w:t xml:space="preserve">. Se le pasa al creador de índices de igual manera que los anteriores tres casos, y con </w:t>
+      </w:r>
+      <w:proofErr w:type="spellStart"/>
+      <w:r>
+        <w:rPr>
+          <w:rFonts w:ascii="Garamond" w:hAnsi="Garamond"/>
+        </w:rPr>
+        <w:t>pdfbox</w:t>
+      </w:r>
+      <w:proofErr w:type="spellEnd"/>
+      <w:r>
+        <w:rPr>
+          <w:rFonts w:ascii="Garamond" w:hAnsi="Garamond"/>
+        </w:rPr>
+        <w:t xml:space="preserve"> se lee el contenido.</w:t>
+      </w:r>
+    </w:p>
     <w:p>
       <w:pPr>
         <w:rPr>
@@ -2653,35 +2769,344 @@
         <w:pStyle w:val="Ttulo2"/>
       </w:pPr>
       <w:r>
+        <w:t>Ejercicio 3.3</w:t>
+      </w:r>
+    </w:p>
+    <w:p/>
+    <w:p>
+      <w:pPr>
+        <w:rPr>
+          <w:rFonts w:ascii="Garamond" w:hAnsi="Garamond"/>
+        </w:rPr>
+      </w:pPr>
+      <w:r>
+        <w:rPr>
+          <w:rFonts w:ascii="Garamond" w:hAnsi="Garamond"/>
+        </w:rPr>
+        <w:t>Hemos implementado una simple interfaz creada en Java Swing que funciona como un buscador. Se ha implementado intentando seguir un esquema modelo-vista-controlador (MVC): el modelo nuestro código previo, la vista el código de Swing en GUI.java y el controlador la clase Controller.java que conecta ambas partes.</w:t>
+      </w:r>
+    </w:p>
+    <w:p>
+      <w:pPr>
+        <w:rPr>
+          <w:rFonts w:ascii="Garamond" w:hAnsi="Garamond"/>
+        </w:rPr>
+      </w:pPr>
+      <w:r>
+        <w:rPr>
+          <w:rFonts w:ascii="Garamond" w:hAnsi="Garamond"/>
+        </w:rPr>
         <w:lastRenderedPageBreak/>
-        <w:t>Ejercicio 3.3</w:t>
-      </w:r>
-    </w:p>
-    <w:p>
-      <w:pPr>
-        <w:rPr>
-          <w:rFonts w:ascii="Garamond" w:hAnsi="Garamond"/>
-        </w:rPr>
-      </w:pPr>
-      <w:r>
-        <w:rPr>
-          <w:rFonts w:ascii="Garamond" w:hAnsi="Garamond"/>
-        </w:rPr>
-        <w:t>Hemos implementado una simple interfaz creada en Java Swing que funciona como un buscador. Se ha implementado intentando seguir un esquema modelo-vista-controlador (MVC): el modelo nuestro código previo, la vista el código de Swing en GUI.java y el controlador la clase Controller.java que conecta ambas partes.</w:t>
-      </w:r>
-    </w:p>
-    <w:p>
-      <w:pPr>
-        <w:rPr>
-          <w:rFonts w:ascii="Garamond" w:hAnsi="Garamond"/>
-        </w:rPr>
-      </w:pPr>
-      <w:r>
-        <w:rPr>
-          <w:rFonts w:ascii="Garamond" w:hAnsi="Garamond"/>
-        </w:rPr>
         <w:t>Capturas del funcionamiento:</w:t>
       </w:r>
+      <w:r>
+        <w:rPr>
+          <w:rFonts w:ascii="Garamond" w:hAnsi="Garamond"/>
+          <w:noProof/>
+          <w:lang w:eastAsia="es-ES"/>
+        </w:rPr>
+        <w:drawing>
+          <wp:inline distT="0" distB="0" distL="0" distR="0">
+            <wp:extent cx="5400040" cy="3012440"/>
+            <wp:effectExtent l="0" t="0" r="0" b="0"/>
+            <wp:docPr id="5" name="Imagen 5"/>
+            <wp:cNvGraphicFramePr>
+              <a:graphicFrameLocks xmlns:a="http://schemas.openxmlformats.org/drawingml/2006/main" noChangeAspect="1"/>
+            </wp:cNvGraphicFramePr>
+            <a:graphic xmlns:a="http://schemas.openxmlformats.org/drawingml/2006/main">
+              <a:graphicData uri="http://schemas.openxmlformats.org/drawingml/2006/picture">
+                <pic:pic xmlns:pic="http://schemas.openxmlformats.org/drawingml/2006/picture">
+                  <pic:nvPicPr>
+                    <pic:cNvPr id="5" name="interf1.png"/>
+                    <pic:cNvPicPr/>
+                  </pic:nvPicPr>
+                  <pic:blipFill>
+                    <a:blip r:embed="rId9">
+                      <a:extLst>
+                        <a:ext uri="{28A0092B-C50C-407E-A947-70E740481C1C}">
+                          <a14:useLocalDpi xmlns:a14="http://schemas.microsoft.com/office/drawing/2010/main" val="0"/>
+                        </a:ext>
+                      </a:extLst>
+                    </a:blip>
+                    <a:stretch>
+                      <a:fillRect/>
+                    </a:stretch>
+                  </pic:blipFill>
+                  <pic:spPr>
+                    <a:xfrm>
+                      <a:off x="0" y="0"/>
+                      <a:ext cx="5400040" cy="3012440"/>
+                    </a:xfrm>
+                    <a:prstGeom prst="rect">
+                      <a:avLst/>
+                    </a:prstGeom>
+                  </pic:spPr>
+                </pic:pic>
+              </a:graphicData>
+            </a:graphic>
+          </wp:inline>
+        </w:drawing>
+      </w:r>
+    </w:p>
+    <w:p>
+      <w:pPr>
+        <w:rPr>
+          <w:rFonts w:ascii="Garamond" w:hAnsi="Garamond"/>
+        </w:rPr>
+      </w:pPr>
+      <w:r>
+        <w:rPr>
+          <w:rFonts w:ascii="Garamond" w:hAnsi="Garamond"/>
+        </w:rPr>
+        <w:t>Nada más abrirse, nos pide que abramos el archivo o carpeta a indexar. Si se cancela termina.</w:t>
+      </w:r>
+      <w:r>
+        <w:rPr>
+          <w:rFonts w:ascii="Garamond" w:hAnsi="Garamond"/>
+          <w:noProof/>
+          <w:lang w:eastAsia="es-ES"/>
+        </w:rPr>
+        <w:drawing>
+          <wp:inline distT="0" distB="0" distL="0" distR="0">
+            <wp:extent cx="5400040" cy="3012440"/>
+            <wp:effectExtent l="0" t="0" r="0" b="0"/>
+            <wp:docPr id="6" name="Imagen 6"/>
+            <wp:cNvGraphicFramePr>
+              <a:graphicFrameLocks xmlns:a="http://schemas.openxmlformats.org/drawingml/2006/main" noChangeAspect="1"/>
+            </wp:cNvGraphicFramePr>
+            <a:graphic xmlns:a="http://schemas.openxmlformats.org/drawingml/2006/main">
+              <a:graphicData uri="http://schemas.openxmlformats.org/drawingml/2006/picture">
+                <pic:pic xmlns:pic="http://schemas.openxmlformats.org/drawingml/2006/picture">
+                  <pic:nvPicPr>
+                    <pic:cNvPr id="6" name="interf2.png"/>
+                    <pic:cNvPicPr/>
+                  </pic:nvPicPr>
+                  <pic:blipFill>
+                    <a:blip r:embed="rId10">
+                      <a:extLst>
+                        <a:ext uri="{28A0092B-C50C-407E-A947-70E740481C1C}">
+                          <a14:useLocalDpi xmlns:a14="http://schemas.microsoft.com/office/drawing/2010/main" val="0"/>
+                        </a:ext>
+                      </a:extLst>
+                    </a:blip>
+                    <a:stretch>
+                      <a:fillRect/>
+                    </a:stretch>
+                  </pic:blipFill>
+                  <pic:spPr>
+                    <a:xfrm>
+                      <a:off x="0" y="0"/>
+                      <a:ext cx="5400040" cy="3012440"/>
+                    </a:xfrm>
+                    <a:prstGeom prst="rect">
+                      <a:avLst/>
+                    </a:prstGeom>
+                  </pic:spPr>
+                </pic:pic>
+              </a:graphicData>
+            </a:graphic>
+          </wp:inline>
+        </w:drawing>
+      </w:r>
+    </w:p>
+    <w:p>
+      <w:pPr>
+        <w:rPr>
+          <w:rFonts w:ascii="Garamond" w:hAnsi="Garamond"/>
+        </w:rPr>
+      </w:pPr>
+      <w:r>
+        <w:rPr>
+          <w:rFonts w:ascii="Garamond" w:hAnsi="Garamond"/>
+        </w:rPr>
+        <w:t xml:space="preserve">Se abre con un campo de texto de búsqueda, un </w:t>
+      </w:r>
+      <w:proofErr w:type="spellStart"/>
+      <w:r>
+        <w:rPr>
+          <w:rFonts w:ascii="Garamond" w:hAnsi="Garamond"/>
+        </w:rPr>
+        <w:t>spinner</w:t>
+      </w:r>
+      <w:proofErr w:type="spellEnd"/>
+      <w:r>
+        <w:rPr>
+          <w:rFonts w:ascii="Garamond" w:hAnsi="Garamond"/>
+        </w:rPr>
+        <w:t xml:space="preserve"> que modula los resultado</w:t>
+      </w:r>
+      <w:r>
+        <w:rPr>
+          <w:rFonts w:ascii="Garamond" w:hAnsi="Garamond"/>
+        </w:rPr>
+        <w:t>s</w:t>
+      </w:r>
+      <w:bookmarkStart w:id="0" w:name="_GoBack"/>
+      <w:bookmarkEnd w:id="0"/>
+      <w:r>
+        <w:rPr>
+          <w:rFonts w:ascii="Garamond" w:hAnsi="Garamond"/>
+        </w:rPr>
+        <w:t xml:space="preserve"> y la tabla que muestra los resultados.</w:t>
+      </w:r>
+    </w:p>
+    <w:p>
+      <w:pPr>
+        <w:rPr>
+          <w:rFonts w:ascii="Garamond" w:hAnsi="Garamond"/>
+        </w:rPr>
+      </w:pPr>
+      <w:r>
+        <w:rPr>
+          <w:rFonts w:ascii="Garamond" w:hAnsi="Garamond"/>
+          <w:noProof/>
+          <w:lang w:eastAsia="es-ES"/>
+        </w:rPr>
+        <w:lastRenderedPageBreak/>
+        <w:drawing>
+          <wp:inline distT="0" distB="0" distL="0" distR="0">
+            <wp:extent cx="5400040" cy="3012440"/>
+            <wp:effectExtent l="0" t="0" r="0" b="1905"/>
+            <wp:docPr id="7" name="Imagen 7"/>
+            <wp:cNvGraphicFramePr>
+              <a:graphicFrameLocks xmlns:a="http://schemas.openxmlformats.org/drawingml/2006/main" noChangeAspect="1"/>
+            </wp:cNvGraphicFramePr>
+            <a:graphic xmlns:a="http://schemas.openxmlformats.org/drawingml/2006/main">
+              <a:graphicData uri="http://schemas.openxmlformats.org/drawingml/2006/picture">
+                <pic:pic xmlns:pic="http://schemas.openxmlformats.org/drawingml/2006/picture">
+                  <pic:nvPicPr>
+                    <pic:cNvPr id="7" name="interf3.png"/>
+                    <pic:cNvPicPr/>
+                  </pic:nvPicPr>
+                  <pic:blipFill>
+                    <a:blip r:embed="rId11">
+                      <a:extLst>
+                        <a:ext uri="{28A0092B-C50C-407E-A947-70E740481C1C}">
+                          <a14:useLocalDpi xmlns:a14="http://schemas.microsoft.com/office/drawing/2010/main" val="0"/>
+                        </a:ext>
+                      </a:extLst>
+                    </a:blip>
+                    <a:stretch>
+                      <a:fillRect/>
+                    </a:stretch>
+                  </pic:blipFill>
+                  <pic:spPr>
+                    <a:xfrm>
+                      <a:off x="0" y="0"/>
+                      <a:ext cx="5400040" cy="3012440"/>
+                    </a:xfrm>
+                    <a:prstGeom prst="rect">
+                      <a:avLst/>
+                    </a:prstGeom>
+                  </pic:spPr>
+                </pic:pic>
+              </a:graphicData>
+            </a:graphic>
+          </wp:inline>
+        </w:drawing>
+      </w:r>
+      <w:r>
+        <w:rPr>
+          <w:rFonts w:ascii="Garamond" w:hAnsi="Garamond"/>
+        </w:rPr>
+        <w:t>Al buscar, aparecen los resultados ordenados por su score.</w:t>
+      </w:r>
+      <w:r>
+        <w:rPr>
+          <w:rFonts w:ascii="Garamond" w:hAnsi="Garamond"/>
+          <w:noProof/>
+          <w:lang w:eastAsia="es-ES"/>
+        </w:rPr>
+        <w:drawing>
+          <wp:inline distT="0" distB="0" distL="0" distR="0">
+            <wp:extent cx="2667000" cy="2667000"/>
+            <wp:effectExtent l="0" t="0" r="0" b="0"/>
+            <wp:docPr id="8" name="Imagen 8"/>
+            <wp:cNvGraphicFramePr>
+              <a:graphicFrameLocks xmlns:a="http://schemas.openxmlformats.org/drawingml/2006/main" noChangeAspect="1"/>
+            </wp:cNvGraphicFramePr>
+            <a:graphic xmlns:a="http://schemas.openxmlformats.org/drawingml/2006/main">
+              <a:graphicData uri="http://schemas.openxmlformats.org/drawingml/2006/picture">
+                <pic:pic xmlns:pic="http://schemas.openxmlformats.org/drawingml/2006/picture">
+                  <pic:nvPicPr>
+                    <pic:cNvPr id="8" name="interf4.png"/>
+                    <pic:cNvPicPr/>
+                  </pic:nvPicPr>
+                  <pic:blipFill>
+                    <a:blip r:embed="rId12">
+                      <a:extLst>
+                        <a:ext uri="{28A0092B-C50C-407E-A947-70E740481C1C}">
+                          <a14:useLocalDpi xmlns:a14="http://schemas.microsoft.com/office/drawing/2010/main" val="0"/>
+                        </a:ext>
+                      </a:extLst>
+                    </a:blip>
+                    <a:stretch>
+                      <a:fillRect/>
+                    </a:stretch>
+                  </pic:blipFill>
+                  <pic:spPr>
+                    <a:xfrm>
+                      <a:off x="0" y="0"/>
+                      <a:ext cx="2667023" cy="2667023"/>
+                    </a:xfrm>
+                    <a:prstGeom prst="rect">
+                      <a:avLst/>
+                    </a:prstGeom>
+                  </pic:spPr>
+                </pic:pic>
+              </a:graphicData>
+            </a:graphic>
+          </wp:inline>
+        </w:drawing>
+      </w:r>
+    </w:p>
+    <w:p>
+      <w:pPr>
+        <w:rPr>
+          <w:rFonts w:ascii="Garamond" w:hAnsi="Garamond"/>
+        </w:rPr>
+      </w:pPr>
+      <w:r>
+        <w:rPr>
+          <w:rFonts w:ascii="Garamond" w:hAnsi="Garamond"/>
+        </w:rPr>
+        <w:t xml:space="preserve">Si </w:t>
+      </w:r>
+      <w:proofErr w:type="spellStart"/>
+      <w:r>
+        <w:rPr>
+          <w:rFonts w:ascii="Garamond" w:hAnsi="Garamond"/>
+        </w:rPr>
+        <w:t>clickamos</w:t>
+      </w:r>
+      <w:proofErr w:type="spellEnd"/>
+      <w:r>
+        <w:rPr>
+          <w:rFonts w:ascii="Garamond" w:hAnsi="Garamond"/>
+        </w:rPr>
+        <w:t xml:space="preserve"> en una fila, se abre el archivo local como en la imagen o una </w:t>
+      </w:r>
+      <w:proofErr w:type="spellStart"/>
+      <w:r>
+        <w:rPr>
+          <w:rFonts w:ascii="Garamond" w:hAnsi="Garamond"/>
+        </w:rPr>
+        <w:t>url</w:t>
+      </w:r>
+      <w:proofErr w:type="spellEnd"/>
+      <w:r>
+        <w:rPr>
+          <w:rFonts w:ascii="Garamond" w:hAnsi="Garamond"/>
+        </w:rPr>
+        <w:t xml:space="preserve"> en el navegador por defecto del equipo.</w:t>
+      </w:r>
+    </w:p>
+    <w:p>
+      <w:pPr>
+        <w:rPr>
+          <w:rFonts w:ascii="Garamond" w:hAnsi="Garamond"/>
+        </w:rPr>
+      </w:pPr>
     </w:p>
     <w:sectPr>
       <w:pgSz w:w="11906" w:h="16838"/>
@@ -2694,7 +3119,7 @@
 </file>
 
 <file path=word/numbering.xml><?xml version="1.0" encoding="utf-8"?>
-<w:numbering xmlns:wpc="http://schemas.microsoft.com/office/word/2010/wordprocessingCanvas" xmlns:mc="http://schemas.openxmlformats.org/markup-compatibility/2006" xmlns:o="urn:schemas-microsoft-com:office:office" xmlns:r="http://schemas.openxmlformats.org/officeDocument/2006/relationships" xmlns:m="http://schemas.openxmlformats.org/officeDocument/2006/math" xmlns:v="urn:schemas-microsoft-com:vml" xmlns:wp14="http://schemas.microsoft.com/office/word/2010/wordprocessingDrawing" xmlns:wp="http://schemas.openxmlformats.org/drawingml/2006/wordprocessingDrawing" xmlns:w10="urn:schemas-microsoft-com:office:word" xmlns:w="http://schemas.openxmlformats.org/wordprocessingml/2006/main" xmlns:w14="http://schemas.microsoft.com/office/word/2010/wordml" xmlns:w15="http://schemas.microsoft.com/office/word/2012/wordml" xmlns:wpg="http://schemas.microsoft.com/office/word/2010/wordprocessingGroup" xmlns:wpi="http://schemas.microsoft.com/office/word/2010/wordprocessingInk" xmlns:wne="http://schemas.microsoft.com/office/word/2006/wordml" xmlns:wps="http://schemas.microsoft.com/office/word/2010/wordprocessingShape" mc:Ignorable="w14 w15 wp14">
+<w:numbering xmlns:wpc="http://schemas.microsoft.com/office/word/2010/wordprocessingCanvas" xmlns:cx="http://schemas.microsoft.com/office/drawing/2014/chartex" xmlns:cx1="http://schemas.microsoft.com/office/drawing/2015/9/8/chartex" xmlns:cx2="http://schemas.microsoft.com/office/drawing/2015/10/21/chartex" xmlns:cx3="http://schemas.microsoft.com/office/drawing/2016/5/9/chartex" xmlns:cx4="http://schemas.microsoft.com/office/drawing/2016/5/10/chartex" xmlns:cx5="http://schemas.microsoft.com/office/drawing/2016/5/11/chartex" xmlns:mc="http://schemas.openxmlformats.org/markup-compatibility/2006" xmlns:o="urn:schemas-microsoft-com:office:office" xmlns:r="http://schemas.openxmlformats.org/officeDocument/2006/relationships" xmlns:m="http://schemas.openxmlformats.org/officeDocument/2006/math" xmlns:v="urn:schemas-microsoft-com:vml" xmlns:wp14="http://schemas.microsoft.com/office/word/2010/wordprocessingDrawing" xmlns:wp="http://schemas.openxmlformats.org/drawingml/2006/wordprocessingDrawing" xmlns:w10="urn:schemas-microsoft-com:office:word" xmlns:w="http://schemas.openxmlformats.org/wordprocessingml/2006/main" xmlns:w14="http://schemas.microsoft.com/office/word/2010/wordml" xmlns:w15="http://schemas.microsoft.com/office/word/2012/wordml" xmlns:w16se="http://schemas.microsoft.com/office/word/2015/wordml/symex" xmlns:wpg="http://schemas.microsoft.com/office/word/2010/wordprocessingGroup" xmlns:wpi="http://schemas.microsoft.com/office/word/2010/wordprocessingInk" xmlns:wne="http://schemas.microsoft.com/office/word/2006/wordml" xmlns:wps="http://schemas.microsoft.com/office/word/2010/wordprocessingShape" mc:Ignorable="w14 w15 w16se wp14">
   <w:abstractNum w:abstractNumId="0" w15:restartNumberingAfterBreak="0">
     <w:nsid w:val="338B1F24"/>
     <w:multiLevelType w:val="hybridMultilevel"/>
@@ -2814,7 +3239,7 @@
 </file>
 
 <file path=word/styles.xml><?xml version="1.0" encoding="utf-8"?>
-<w:styles xmlns:mc="http://schemas.openxmlformats.org/markup-compatibility/2006" xmlns:r="http://schemas.openxmlformats.org/officeDocument/2006/relationships" xmlns:w="http://schemas.openxmlformats.org/wordprocessingml/2006/main" xmlns:w14="http://schemas.microsoft.com/office/word/2010/wordml" xmlns:w15="http://schemas.microsoft.com/office/word/2012/wordml" mc:Ignorable="w14 w15">
+<w:styles xmlns:mc="http://schemas.openxmlformats.org/markup-compatibility/2006" xmlns:r="http://schemas.openxmlformats.org/officeDocument/2006/relationships" xmlns:w="http://schemas.openxmlformats.org/wordprocessingml/2006/main" xmlns:w14="http://schemas.microsoft.com/office/word/2010/wordml" xmlns:w15="http://schemas.microsoft.com/office/word/2012/wordml" xmlns:w16se="http://schemas.microsoft.com/office/word/2015/wordml/symex" mc:Ignorable="w14 w15 w16se">
   <w:docDefaults>
     <w:rPrDefault>
       <w:rPr>
@@ -2830,7 +3255,7 @@
       </w:pPr>
     </w:pPrDefault>
   </w:docDefaults>
-  <w:latentStyles w:defLockedState="0" w:defUIPriority="99" w:defSemiHidden="0" w:defUnhideWhenUsed="0" w:defQFormat="0" w:count="371">
+  <w:latentStyles w:defLockedState="0" w:defUIPriority="99" w:defSemiHidden="0" w:defUnhideWhenUsed="0" w:defQFormat="0" w:count="374">
     <w:lsdException w:name="Normal" w:uiPriority="0" w:qFormat="1"/>
     <w:lsdException w:name="heading 1" w:uiPriority="9" w:qFormat="1"/>
     <w:lsdException w:name="heading 2" w:semiHidden="1" w:uiPriority="9" w:unhideWhenUsed="1" w:qFormat="1"/>
@@ -2936,7 +3361,6 @@
     <w:lsdException w:name="HTML Sample" w:semiHidden="1" w:unhideWhenUsed="1"/>
     <w:lsdException w:name="HTML Typewriter" w:semiHidden="1" w:unhideWhenUsed="1"/>
     <w:lsdException w:name="HTML Variable" w:semiHidden="1" w:unhideWhenUsed="1"/>
-    <w:lsdException w:name="Normal Table" w:semiHidden="1" w:unhideWhenUsed="1"/>
     <w:lsdException w:name="annotation subject" w:semiHidden="1" w:unhideWhenUsed="1"/>
     <w:lsdException w:name="No List" w:semiHidden="1" w:unhideWhenUsed="1"/>
     <w:lsdException w:name="Outline List 1" w:semiHidden="1" w:unhideWhenUsed="1"/>
@@ -2981,7 +3405,6 @@
     <w:lsdException w:name="Table Professional" w:semiHidden="1" w:unhideWhenUsed="1"/>
     <w:lsdException w:name="Table Subtle 1" w:semiHidden="1" w:unhideWhenUsed="1"/>
     <w:lsdException w:name="Table Subtle 2" w:semiHidden="1" w:unhideWhenUsed="1"/>
-    <w:lsdException w:name="Table Web 1" w:semiHidden="1" w:unhideWhenUsed="1"/>
     <w:lsdException w:name="Table Web 2" w:semiHidden="1" w:unhideWhenUsed="1"/>
     <w:lsdException w:name="Table Web 3" w:semiHidden="1" w:unhideWhenUsed="1"/>
     <w:lsdException w:name="Balloon Text" w:semiHidden="1" w:unhideWhenUsed="1"/>
@@ -3202,6 +3625,9 @@
     <w:lsdException w:name="List Table 5 Dark Accent 6" w:uiPriority="50"/>
     <w:lsdException w:name="List Table 6 Colorful Accent 6" w:uiPriority="51"/>
     <w:lsdException w:name="List Table 7 Colorful Accent 6" w:uiPriority="52"/>
+    <w:lsdException w:name="Mention" w:semiHidden="1" w:unhideWhenUsed="1"/>
+    <w:lsdException w:name="Smart Hyperlink" w:semiHidden="1" w:unhideWhenUsed="1"/>
+    <w:lsdException w:name="Hashtag" w:semiHidden="1" w:unhideWhenUsed="1"/>
   </w:latentStyles>
   <w:style w:type="paragraph" w:default="1" w:styleId="Normal">
     <w:name w:val="Normal"/>

</xml_diff>